<commit_message>
Update Langgraph사용한 Multi Agent 실습.docx
</commit_message>
<xml_diff>
--- a/Langgraph사용한 Multi Agent 실습.docx
+++ b/Langgraph사용한 Multi Agent 실습.docx
@@ -81,6 +81,36 @@
         </w:rPr>
         <w:t>Langchain</w:t>
       </w:r>
+      <w:r>
+        <w:t xml:space="preserve">, </w:t>
+      </w:r>
+      <w:r>
+        <w:rPr>
+          <w:rFonts w:hint="eastAsia"/>
+        </w:rPr>
+        <w:t>Langsmith</w:t>
+      </w:r>
+      <w:r>
+        <w:t xml:space="preserve">, </w:t>
+      </w:r>
+      <w:r>
+        <w:t>Langgraph</w:t>
+      </w:r>
+    </w:p>
+    <w:p>
+      <w:pPr>
+        <w:pStyle w:val="1"/>
+        <w:numPr>
+          <w:ilvl w:val="0"/>
+          <w:numId w:val="1"/>
+        </w:numPr>
+      </w:pPr>
+      <w:r>
+        <w:rPr>
+          <w:rFonts w:hint="eastAsia"/>
+        </w:rPr>
+        <w:t>기능 요약</w:t>
+      </w:r>
     </w:p>
     <w:p>
       <w:pPr>
@@ -95,7 +125,43 @@
         <w:rPr>
           <w:rFonts w:hint="eastAsia"/>
         </w:rPr>
-        <w:t>Langsmith</w:t>
+        <w:t>질문자,</w:t>
+      </w:r>
+      <w:r>
+        <w:t xml:space="preserve"> </w:t>
+      </w:r>
+      <w:r>
+        <w:rPr>
+          <w:rFonts w:hint="eastAsia"/>
+        </w:rPr>
+        <w:t>답변자,</w:t>
+      </w:r>
+      <w:r>
+        <w:t xml:space="preserve"> </w:t>
+      </w:r>
+      <w:r>
+        <w:rPr>
+          <w:rFonts w:hint="eastAsia"/>
+        </w:rPr>
+        <w:t xml:space="preserve">요약자 </w:t>
+      </w:r>
+      <w:r>
+        <w:t>3</w:t>
+      </w:r>
+      <w:r>
+        <w:rPr>
+          <w:rFonts w:hint="eastAsia"/>
+        </w:rPr>
+        <w:t xml:space="preserve">개의 </w:t>
+      </w:r>
+      <w:r>
+        <w:t>Agent</w:t>
+      </w:r>
+      <w:r>
+        <w:rPr>
+          <w:rFonts w:hint="eastAsia"/>
+        </w:rPr>
+        <w:t>를 정의</w:t>
       </w:r>
     </w:p>
     <w:p>
@@ -108,41 +174,22 @@
         <w:ind w:leftChars="0"/>
       </w:pPr>
       <w:r>
-        <w:t>Langgraph</w:t>
-      </w:r>
-    </w:p>
-    <w:p>
-      <w:pPr>
-        <w:pStyle w:val="1"/>
-        <w:numPr>
-          <w:ilvl w:val="0"/>
-          <w:numId w:val="1"/>
-        </w:numPr>
-      </w:pPr>
-      <w:r>
         <w:rPr>
           <w:rFonts w:hint="eastAsia"/>
         </w:rPr>
-        <w:t>기능 요약</w:t>
-      </w:r>
-    </w:p>
-    <w:p>
-      <w:pPr>
-        <w:pStyle w:val="a4"/>
-        <w:numPr>
-          <w:ilvl w:val="0"/>
-          <w:numId w:val="2"/>
-        </w:numPr>
-        <w:ind w:leftChars="0"/>
+        <w:t>사용자가 제시한 주제에 대해 질문자가 질문하고 답변자가 답변</w:t>
+      </w:r>
+      <w:r>
         <w:rPr>
           <w:rFonts w:hint="eastAsia"/>
         </w:rPr>
-      </w:pPr>
+        <w:t>을 하는 방식으로 대화를 진행</w:t>
+      </w:r>
       <w:r>
         <w:rPr>
           <w:rFonts w:hint="eastAsia"/>
         </w:rPr>
-        <w:t>질문자,</w:t>
+        <w:t>.</w:t>
       </w:r>
       <w:r>
         <w:t xml:space="preserve"> </w:t>
@@ -151,92 +198,33 @@
         <w:rPr>
           <w:rFonts w:hint="eastAsia"/>
         </w:rPr>
-        <w:t>답변자,</w:t>
-      </w:r>
-      <w:r>
-        <w:t xml:space="preserve"> </w:t>
+        <w:t xml:space="preserve">요약자는 </w:t>
       </w:r>
       <w:r>
         <w:rPr>
           <w:rFonts w:hint="eastAsia"/>
         </w:rPr>
-        <w:t xml:space="preserve">요약자 </w:t>
-      </w:r>
-      <w:r>
-        <w:t>3</w:t>
+        <w:t>대화가</w:t>
       </w:r>
       <w:r>
         <w:rPr>
           <w:rFonts w:hint="eastAsia"/>
         </w:rPr>
-        <w:t xml:space="preserve">개의 </w:t>
-      </w:r>
-      <w:r>
-        <w:t>Agent</w:t>
+        <w:t xml:space="preserve"> </w:t>
       </w:r>
       <w:r>
         <w:rPr>
           <w:rFonts w:hint="eastAsia"/>
         </w:rPr>
-        <w:t>를 정의</w:t>
-      </w:r>
-    </w:p>
-    <w:p>
-      <w:pPr>
-        <w:pStyle w:val="a4"/>
-        <w:numPr>
-          <w:ilvl w:val="0"/>
-          <w:numId w:val="2"/>
-        </w:numPr>
-        <w:ind w:leftChars="0"/>
+        <w:t>주제에 대한 정보</w:t>
+      </w:r>
+      <w:bookmarkStart w:id="0" w:name="_GoBack"/>
+      <w:bookmarkEnd w:id="0"/>
+      <w:r>
         <w:rPr>
           <w:rFonts w:hint="eastAsia"/>
         </w:rPr>
-      </w:pPr>
-      <w:r>
-        <w:rPr>
-          <w:rFonts w:hint="eastAsia"/>
-        </w:rPr>
-        <w:t>사용자가 제시한 주제에 대해 질문자가 질문하고 답변자가 답변</w:t>
-      </w:r>
-      <w:r>
-        <w:rPr>
-          <w:rFonts w:hint="eastAsia"/>
-        </w:rPr>
-        <w:t>을 하는 방식으로 대화를 진행</w:t>
-      </w:r>
-      <w:r>
-        <w:rPr>
-          <w:rFonts w:hint="eastAsia"/>
-        </w:rPr>
-        <w:t>.</w:t>
-      </w:r>
-      <w:r>
-        <w:t xml:space="preserve"> </w:t>
-      </w:r>
-      <w:r>
-        <w:rPr>
-          <w:rFonts w:hint="eastAsia"/>
-        </w:rPr>
-        <w:t xml:space="preserve">요약자는 </w:t>
-      </w:r>
-      <w:r>
-        <w:rPr>
-          <w:rFonts w:hint="eastAsia"/>
-        </w:rPr>
-        <w:t>대화가</w:t>
-      </w:r>
-      <w:r>
-        <w:rPr>
-          <w:rFonts w:hint="eastAsia"/>
-        </w:rPr>
-        <w:t xml:space="preserve"> </w:t>
-      </w:r>
-      <w:r>
-        <w:rPr>
-          <w:rFonts w:hint="eastAsia"/>
-        </w:rPr>
-        <w:t xml:space="preserve">주제에 대한 정보를 충분히 담고 있는지를 판단하여 대화를 </w:t>
+        <w:t xml:space="preserve">를 충분히 담고 있는지를 판단하여 대화를 </w:t>
       </w:r>
       <w:r>
         <w:rPr>
@@ -363,7 +351,6 @@
           <w:kern w:val="0"/>
           <w:szCs w:val="20"/>
         </w:rPr>
-        <w:lastRenderedPageBreak/>
         <w:t>역할: 주어진 주제에 대해 질문을 생성합니다.</w:t>
       </w:r>
     </w:p>
@@ -460,6 +447,7 @@
           <w:kern w:val="0"/>
           <w:szCs w:val="20"/>
         </w:rPr>
+        <w:lastRenderedPageBreak/>
         <w:t>출력: 새로운 질문.</w:t>
       </w:r>
     </w:p>
@@ -7879,8 +7867,6 @@
         </w:rPr>
         <w:t>.</w:t>
       </w:r>
-      <w:bookmarkStart w:id="0" w:name="_GoBack"/>
-      <w:bookmarkEnd w:id="0"/>
     </w:p>
     <w:p>
       <w:pPr>

</xml_diff>